<commit_message>
Cover letter generation completed.
</commit_message>
<xml_diff>
--- a/result.docx
+++ b/result.docx
@@ -182,7 +182,7 @@
     </w:p>
     <w:p>
       <w:r>
-        <w:t>Toronto</w:t>
+        <w:t>Toronto,ON</w:t>
       </w:r>
       <w:r>
         <w:t xml:space="preserve"> </w:t>
@@ -207,7 +207,7 @@
           <w:b/>
           <w:bCs/>
         </w:rPr>
-        <w:t>Data</w:t>
+        <w:t>Data Scientist Co-op</w:t>
       </w:r>
     </w:p>
     <w:p>
@@ -265,7 +265,7 @@
         <w:t xml:space="preserve">, </w:t>
       </w:r>
       <w:r>
-        <w:t>"I become an admirer of the company because it is building a relationship-oriented bank for the modern world, and is looking for talented and passionate professionals who are dedicated to doing what's right for clients."</w:t>
+        <w:t>I become an admirer of CIBC because of its commitment to building a relationship-oriented bank for the modern world, empowering its team members to make a meaningful impact and valuing them for who they are and what they contribute.</w:t>
       </w:r>
       <w:r>
         <w:rPr>
@@ -277,7 +277,7 @@
         <w:t xml:space="preserve">I look forward to applying for your company's newly announced </w:t>
       </w:r>
       <w:r>
-        <w:t>Data</w:t>
+        <w:t>Data Scientist Co-op</w:t>
       </w:r>
       <w:r>
         <w:rPr>
@@ -526,7 +526,7 @@
         <w:rPr>
           <w:lang w:val="en-US"/>
         </w:rPr>
-        <w:t>Data</w:t>
+        <w:t>Data Scientist Co-op</w:t>
       </w:r>
       <w:r>
         <w:rPr>

</xml_diff>